<commit_message>
Updated google code link for subversion.
</commit_message>
<xml_diff>
--- a/Release/Overview.docx
+++ b/Release/Overview.docx
@@ -1,6 +1,6 @@
 
 <file path=word/document.xml><?xml version="1.0" encoding="utf-8"?>
-<w:document xmlns:ve="http://schemas.openxmlformats.org/markup-compatibility/2006" xmlns:o="urn:schemas-microsoft-com:office:office" xmlns:r="http://schemas.openxmlformats.org/officeDocument/2006/relationships" xmlns:m="http://schemas.openxmlformats.org/officeDocument/2006/math" xmlns:v="urn:schemas-microsoft-com:vml" xmlns:wp="http://schemas.openxmlformats.org/drawingml/2006/wordprocessingDrawing" xmlns:w10="urn:schemas-microsoft-com:office:word" xmlns:w="http://schemas.openxmlformats.org/wordprocessingml/2006/main" xmlns:wne="http://schemas.microsoft.com/office/word/2006/wordml">
+<w:document xmlns:wpc="http://schemas.microsoft.com/office/word/2010/wordprocessingCanvas" xmlns:mc="http://schemas.openxmlformats.org/markup-compatibility/2006" xmlns:o="urn:schemas-microsoft-com:office:office" xmlns:r="http://schemas.openxmlformats.org/officeDocument/2006/relationships" xmlns:m="http://schemas.openxmlformats.org/officeDocument/2006/math" xmlns:v="urn:schemas-microsoft-com:vml" xmlns:wp14="http://schemas.microsoft.com/office/word/2010/wordprocessingDrawing" xmlns:wp="http://schemas.openxmlformats.org/drawingml/2006/wordprocessingDrawing" xmlns:w10="urn:schemas-microsoft-com:office:word" xmlns:w="http://schemas.openxmlformats.org/wordprocessingml/2006/main" xmlns:w14="http://schemas.microsoft.com/office/word/2010/wordml" xmlns:wpg="http://schemas.microsoft.com/office/word/2010/wordprocessingGroup" xmlns:wpi="http://schemas.microsoft.com/office/word/2010/wordprocessingInk" xmlns:wne="http://schemas.microsoft.com/office/word/2006/wordml" xmlns:wps="http://schemas.microsoft.com/office/word/2010/wordprocessingShape" mc:Ignorable="w14 wp14">
   <w:body>
     <w:p>
       <w:pPr>
@@ -24,7 +24,7 @@
       <w:r>
         <w:t xml:space="preserve">: </w:t>
       </w:r>
-      <w:hyperlink r:id="rId5" w:history="1">
+      <w:hyperlink r:id="rId6" w:history="1">
         <w:r>
           <w:rPr>
             <w:rStyle w:val="Hyperlink"/>
@@ -53,9 +53,14 @@
         <w:t xml:space="preserve">Google code: </w:t>
       </w:r>
       <w:r>
-        <w:t xml:space="preserve">Project repository location: </w:t>
-      </w:r>
-      <w:hyperlink r:id="rId6" w:history="1">
+        <w:t xml:space="preserve">Project </w:t>
+      </w:r>
+      <w:bookmarkStart w:id="0" w:name="_GoBack"/>
+      <w:bookmarkEnd w:id="0"/>
+      <w:r>
+        <w:t xml:space="preserve">location: </w:t>
+      </w:r>
+      <w:hyperlink r:id="rId7" w:history="1">
         <w:r>
           <w:rPr>
             <w:rStyle w:val="Hyperlink"/>
@@ -72,19 +77,21 @@
           <w:numId w:val="2"/>
         </w:numPr>
       </w:pPr>
+      <w:proofErr w:type="spellStart"/>
       <w:r>
         <w:rPr>
           <w:b/>
         </w:rPr>
         <w:t>TortoiseSVN</w:t>
       </w:r>
+      <w:proofErr w:type="spellEnd"/>
       <w:r>
         <w:t>: Client tool to access subversion repository</w:t>
       </w:r>
       <w:r>
         <w:t xml:space="preserve">. </w:t>
       </w:r>
-      <w:hyperlink r:id="rId7" w:history="1">
+      <w:hyperlink r:id="rId8" w:history="1">
         <w:r>
           <w:rPr>
             <w:rStyle w:val="Hyperlink"/>
@@ -98,7 +105,15 @@
         <w:pStyle w:val="Heading2"/>
       </w:pPr>
       <w:r>
-        <w:t>Accessing google code for code check in and check out:</w:t>
+        <w:t xml:space="preserve">Accessing </w:t>
+      </w:r>
+      <w:proofErr w:type="spellStart"/>
+      <w:r>
+        <w:t>google</w:t>
+      </w:r>
+      <w:proofErr w:type="spellEnd"/>
+      <w:r>
+        <w:t xml:space="preserve"> code for code check in and check out:</w:t>
       </w:r>
     </w:p>
     <w:p>
@@ -112,9 +127,11 @@
       <w:r>
         <w:t xml:space="preserve">Download and install </w:t>
       </w:r>
+      <w:proofErr w:type="spellStart"/>
       <w:r>
         <w:t>TortoiseSVN</w:t>
       </w:r>
+      <w:proofErr w:type="spellEnd"/>
       <w:r>
         <w:t>. Restart computer if needed.</w:t>
       </w:r>
@@ -143,7 +160,15 @@
         <w:t>Right click on the directory and select "SVN Checkout" from the context menu.</w:t>
       </w:r>
       <w:r>
-        <w:t xml:space="preserve"> This will open the TortoiseSVN dialog to enter repository location.</w:t>
+        <w:t xml:space="preserve"> This will open the </w:t>
+      </w:r>
+      <w:proofErr w:type="spellStart"/>
+      <w:r>
+        <w:t>TortoiseSVN</w:t>
+      </w:r>
+      <w:proofErr w:type="spellEnd"/>
+      <w:r>
+        <w:t xml:space="preserve"> dialog to enter repository location.</w:t>
       </w:r>
     </w:p>
     <w:p>
@@ -155,19 +180,54 @@
         </w:numPr>
       </w:pPr>
       <w:r>
-        <w:t>In the "URL of repository" field, enter the repository location (</w:t>
-      </w:r>
-      <w:hyperlink r:id="rId8" w:history="1">
+        <w:t>In the "URL of repository" field, enter the repository location</w:t>
+      </w:r>
+      <w:r>
+        <w:t>:</w:t>
+      </w:r>
+      <w:r>
+        <w:t xml:space="preserve"> </w:t>
+      </w:r>
+    </w:p>
+    <w:p>
+      <w:pPr>
+        <w:pStyle w:val="ListParagraph"/>
+      </w:pPr>
+      <w:r>
+        <w:t>(</w:t>
+      </w:r>
+      <w:hyperlink r:id="rId9" w:history="1">
         <w:r>
           <w:rPr>
             <w:rStyle w:val="Hyperlink"/>
+            <w:rFonts w:ascii="Lucida Console" w:hAnsi="Lucida Console"/>
+            <w:b/>
+            <w:bCs/>
+            <w:sz w:val="18"/>
+            <w:szCs w:val="18"/>
+            <w:shd w:val="clear" w:color="auto" w:fill="E5ECF9"/>
           </w:rPr>
-          <w:t>http://code.google.com/p/iano/</w:t>
+          <w:t>http</w:t>
+        </w:r>
+        <w:r>
+          <w:rPr>
+            <w:rStyle w:val="Hyperlink"/>
+            <w:rFonts w:ascii="Lucida Console" w:hAnsi="Lucida Console"/>
+            <w:sz w:val="18"/>
+            <w:szCs w:val="18"/>
+            <w:shd w:val="clear" w:color="auto" w:fill="E5ECF9"/>
+          </w:rPr>
+          <w:t>://iano.googlecode.com/svn/trunk/</w:t>
         </w:r>
       </w:hyperlink>
       <w:r>
         <w:t>)</w:t>
       </w:r>
+    </w:p>
+    <w:p>
+      <w:pPr>
+        <w:pStyle w:val="ListParagraph"/>
+      </w:pPr>
     </w:p>
     <w:p>
       <w:pPr>
@@ -180,9 +240,9 @@
         </w:rPr>
         <w:drawing>
           <wp:inline distT="0" distB="0" distL="0" distR="0">
-            <wp:extent cx="3097225" cy="2402335"/>
-            <wp:effectExtent l="19050" t="0" r="7925" b="0"/>
-            <wp:docPr id="2" name="Picture 1" descr="tortoiseSVN-1.PNG"/>
+            <wp:extent cx="5943600" cy="3336385"/>
+            <wp:effectExtent l="0" t="0" r="0" b="0"/>
+            <wp:docPr id="1" name="Picture 1" descr="C:\Users\Zee\Pictures\SVN_Tutorial.png"/>
             <wp:cNvGraphicFramePr>
               <a:graphicFrameLocks xmlns:a="http://schemas.openxmlformats.org/drawingml/2006/main" noChangeAspect="1"/>
             </wp:cNvGraphicFramePr>
@@ -190,23 +250,36 @@
               <a:graphicData uri="http://schemas.openxmlformats.org/drawingml/2006/picture">
                 <pic:pic xmlns:pic="http://schemas.openxmlformats.org/drawingml/2006/picture">
                   <pic:nvPicPr>
-                    <pic:cNvPr id="0" name="tortoiseSVN-1.PNG"/>
-                    <pic:cNvPicPr/>
+                    <pic:cNvPr id="0" name="Picture 1" descr="C:\Users\Zee\Pictures\SVN_Tutorial.png"/>
+                    <pic:cNvPicPr>
+                      <a:picLocks noChangeAspect="1" noChangeArrowheads="1"/>
+                    </pic:cNvPicPr>
                   </pic:nvPicPr>
                   <pic:blipFill>
-                    <a:blip r:embed="rId9" cstate="print"/>
+                    <a:blip r:embed="rId10">
+                      <a:extLst>
+                        <a:ext uri="{28A0092B-C50C-407E-A947-70E740481C1C}">
+                          <a14:useLocalDpi xmlns:a14="http://schemas.microsoft.com/office/drawing/2010/main" val="0"/>
+                        </a:ext>
+                      </a:extLst>
+                    </a:blip>
+                    <a:srcRect/>
                     <a:stretch>
                       <a:fillRect/>
                     </a:stretch>
                   </pic:blipFill>
-                  <pic:spPr>
+                  <pic:spPr bwMode="auto">
                     <a:xfrm>
                       <a:off x="0" y="0"/>
-                      <a:ext cx="3097552" cy="2402589"/>
+                      <a:ext cx="5943600" cy="3336385"/>
                     </a:xfrm>
                     <a:prstGeom prst="rect">
                       <a:avLst/>
                     </a:prstGeom>
+                    <a:noFill/>
+                    <a:ln>
+                      <a:noFill/>
+                    </a:ln>
                   </pic:spPr>
                 </pic:pic>
               </a:graphicData>
@@ -239,7 +312,23 @@
         </w:numPr>
       </w:pPr>
       <w:r>
-        <w:t>To check in new codes after you have made changes, you can right click on the file or parent folder and select "SVN Commit". This will display the list of files that have been updated and new ones that are created in the selected folder. Select the files you want to commit, enter message for this commit and press "OK". You will be asked for username and password. Use your username (gmail address) and password (generated in google code). You can choose to save these credentials so that you don't have to enter them every time you check in.</w:t>
+        <w:t>To check in new codes after you have made changes, you can right click on the file or parent folder and select "SVN Commit". This will display the list of files that have been updated and new ones that are created in the selected folder. Select the files you want to commit, enter message for this commit and press "OK". You will be asked for username and password. Use your username (</w:t>
+      </w:r>
+      <w:proofErr w:type="spellStart"/>
+      <w:r>
+        <w:t>gmail</w:t>
+      </w:r>
+      <w:proofErr w:type="spellEnd"/>
+      <w:r>
+        <w:t xml:space="preserve"> address) and password (generated in </w:t>
+      </w:r>
+      <w:proofErr w:type="spellStart"/>
+      <w:r>
+        <w:t>google</w:t>
+      </w:r>
+      <w:proofErr w:type="spellEnd"/>
+      <w:r>
+        <w:t xml:space="preserve"> code). You can choose to save these credentials so that you don't have to enter them every time you check in.</w:t>
       </w:r>
     </w:p>
     <w:p>
@@ -251,6 +340,7 @@
         </w:numPr>
       </w:pPr>
       <w:r>
+        <w:lastRenderedPageBreak/>
         <w:t>To check out new codes, right click on the folder and select "SVN update"</w:t>
       </w:r>
     </w:p>
@@ -266,13 +356,29 @@
         <w:t xml:space="preserve">If </w:t>
       </w:r>
       <w:r>
-        <w:t xml:space="preserve">the same code has been modified by another contributor, a conflict will be reported </w:t>
-      </w:r>
-      <w:r>
-        <w:t xml:space="preserve">. In that case, right click on the file and </w:t>
-      </w:r>
-      <w:r>
-        <w:t>check for difference from the TortoiseSVN context menu</w:t>
+        <w:t xml:space="preserve">the same code has been modified by another contributor, a conflict will be </w:t>
+      </w:r>
+      <w:proofErr w:type="gramStart"/>
+      <w:r>
+        <w:t xml:space="preserve">reported </w:t>
+      </w:r>
+      <w:r>
+        <w:t>.</w:t>
+      </w:r>
+      <w:proofErr w:type="gramEnd"/>
+      <w:r>
+        <w:t xml:space="preserve"> In that case, right click on the file and </w:t>
+      </w:r>
+      <w:r>
+        <w:t xml:space="preserve">check for difference from the </w:t>
+      </w:r>
+      <w:proofErr w:type="spellStart"/>
+      <w:r>
+        <w:t>TortoiseSVN</w:t>
+      </w:r>
+      <w:proofErr w:type="spellEnd"/>
+      <w:r>
+        <w:t xml:space="preserve"> context menu</w:t>
       </w:r>
       <w:r>
         <w:t xml:space="preserve"> and resolve the differ</w:t>
@@ -287,7 +393,6 @@
         <w:pStyle w:val="Heading1"/>
       </w:pPr>
       <w:r>
-        <w:lastRenderedPageBreak/>
         <w:t xml:space="preserve">Tools and </w:t>
       </w:r>
       <w:r>
@@ -304,12 +409,14 @@
       <w:pPr>
         <w:pStyle w:val="Heading2"/>
       </w:pPr>
+      <w:proofErr w:type="spellStart"/>
       <w:r>
         <w:t>ImageJ</w:t>
       </w:r>
-    </w:p>
-    <w:p>
-      <w:hyperlink r:id="rId10" w:history="1">
+      <w:proofErr w:type="spellEnd"/>
+    </w:p>
+    <w:p>
+      <w:hyperlink r:id="rId11" w:history="1">
         <w:r>
           <w:rPr>
             <w:rStyle w:val="Hyperlink"/>
@@ -319,7 +426,7 @@
       </w:hyperlink>
     </w:p>
     <w:p>
-      <w:hyperlink r:id="rId11" w:history="1">
+      <w:hyperlink r:id="rId12" w:history="1">
         <w:r>
           <w:rPr>
             <w:rStyle w:val="Hyperlink"/>
@@ -338,7 +445,7 @@
       </w:r>
     </w:p>
     <w:p>
-      <w:hyperlink r:id="rId12" w:history="1">
+      <w:hyperlink r:id="rId13" w:history="1">
         <w:r>
           <w:rPr>
             <w:rStyle w:val="Hyperlink"/>
@@ -360,7 +467,7 @@
 </file>
 
 <file path=word/numbering.xml><?xml version="1.0" encoding="utf-8"?>
-<w:numbering xmlns:ve="http://schemas.openxmlformats.org/markup-compatibility/2006" xmlns:o="urn:schemas-microsoft-com:office:office" xmlns:r="http://schemas.openxmlformats.org/officeDocument/2006/relationships" xmlns:m="http://schemas.openxmlformats.org/officeDocument/2006/math" xmlns:v="urn:schemas-microsoft-com:vml" xmlns:wp="http://schemas.openxmlformats.org/drawingml/2006/wordprocessingDrawing" xmlns:w10="urn:schemas-microsoft-com:office:word" xmlns:w="http://schemas.openxmlformats.org/wordprocessingml/2006/main" xmlns:wne="http://schemas.microsoft.com/office/word/2006/wordml">
+<w:numbering xmlns:wpc="http://schemas.microsoft.com/office/word/2010/wordprocessingCanvas" xmlns:mc="http://schemas.openxmlformats.org/markup-compatibility/2006" xmlns:o="urn:schemas-microsoft-com:office:office" xmlns:r="http://schemas.openxmlformats.org/officeDocument/2006/relationships" xmlns:m="http://schemas.openxmlformats.org/officeDocument/2006/math" xmlns:v="urn:schemas-microsoft-com:vml" xmlns:wp14="http://schemas.microsoft.com/office/word/2010/wordprocessingDrawing" xmlns:wp="http://schemas.openxmlformats.org/drawingml/2006/wordprocessingDrawing" xmlns:w10="urn:schemas-microsoft-com:office:word" xmlns:w="http://schemas.openxmlformats.org/wordprocessingml/2006/main" xmlns:w14="http://schemas.microsoft.com/office/word/2010/wordml" xmlns:wpg="http://schemas.microsoft.com/office/word/2010/wordprocessingGroup" xmlns:wpi="http://schemas.microsoft.com/office/word/2010/wordprocessingInk" xmlns:wne="http://schemas.microsoft.com/office/word/2006/wordml" xmlns:wps="http://schemas.microsoft.com/office/word/2010/wordprocessingShape" mc:Ignorable="w14 wp14">
   <w:abstractNum w:abstractNumId="0">
     <w:nsid w:val="23F9539A"/>
     <w:multiLevelType w:val="hybridMultilevel"/>
@@ -825,7 +932,7 @@
 </file>
 
 <file path=word/styles.xml><?xml version="1.0" encoding="utf-8"?>
-<w:styles xmlns:r="http://schemas.openxmlformats.org/officeDocument/2006/relationships" xmlns:w="http://schemas.openxmlformats.org/wordprocessingml/2006/main">
+<w:styles xmlns:mc="http://schemas.openxmlformats.org/markup-compatibility/2006" xmlns:r="http://schemas.openxmlformats.org/officeDocument/2006/relationships" xmlns:w="http://schemas.openxmlformats.org/wordprocessingml/2006/main" xmlns:w14="http://schemas.microsoft.com/office/word/2010/wordml" mc:Ignorable="w14">
   <w:docDefaults>
     <w:rPrDefault>
       <w:rPr>
@@ -1043,7 +1150,6 @@
     <w:uiPriority w:val="99"/>
     <w:semiHidden/>
     <w:unhideWhenUsed/>
-    <w:qFormat/>
     <w:tblPr>
       <w:tblInd w:w="0" w:type="dxa"/>
       <w:tblCellMar>
@@ -1153,6 +1259,207 @@
       <w:sz w:val="16"/>
       <w:szCs w:val="16"/>
     </w:rPr>
+  </w:style>
+  <w:style w:type="character" w:styleId="Emphasis">
+    <w:name w:val="Emphasis"/>
+    <w:basedOn w:val="DefaultParagraphFont"/>
+    <w:uiPriority w:val="20"/>
+    <w:qFormat/>
+    <w:rsid w:val="00DC208B"/>
+    <w:rPr>
+      <w:i/>
+      <w:iCs/>
+    </w:rPr>
+  </w:style>
+</w:styles>
+</file>
+
+<file path=word/stylesWithEffects.xml><?xml version="1.0" encoding="utf-8"?>
+<w:styles xmlns:wpc="http://schemas.microsoft.com/office/word/2010/wordprocessingCanvas" xmlns:mc="http://schemas.openxmlformats.org/markup-compatibility/2006" xmlns:o="urn:schemas-microsoft-com:office:office" xmlns:r="http://schemas.openxmlformats.org/officeDocument/2006/relationships" xmlns:m="http://schemas.openxmlformats.org/officeDocument/2006/math" xmlns:v="urn:schemas-microsoft-com:vml" xmlns:wp14="http://schemas.microsoft.com/office/word/2010/wordprocessingDrawing" xmlns:wp="http://schemas.openxmlformats.org/drawingml/2006/wordprocessingDrawing" xmlns:w10="urn:schemas-microsoft-com:office:word" xmlns:w="http://schemas.openxmlformats.org/wordprocessingml/2006/main" xmlns:w14="http://schemas.microsoft.com/office/word/2010/wordml" xmlns:wpg="http://schemas.microsoft.com/office/word/2010/wordprocessingGroup" xmlns:wpi="http://schemas.microsoft.com/office/word/2010/wordprocessingInk" xmlns:wne="http://schemas.microsoft.com/office/word/2006/wordml" xmlns:wps="http://schemas.microsoft.com/office/word/2010/wordprocessingShape" mc:Ignorable="w14 wp14">
+  <w:docDefaults>
+    <w:rPrDefault>
+      <w:rPr>
+        <w:rFonts w:asciiTheme="minorHAnsi" w:eastAsiaTheme="minorEastAsia" w:hAnsiTheme="minorHAnsi" w:cstheme="minorBidi"/>
+        <w:sz w:val="22"/>
+        <w:szCs w:val="22"/>
+        <w:lang w:val="en-US" w:eastAsia="en-US" w:bidi="ar-SA"/>
+      </w:rPr>
+    </w:rPrDefault>
+    <w:pPrDefault>
+      <w:pPr>
+        <w:spacing w:after="200" w:line="276" w:lineRule="auto"/>
+      </w:pPr>
+    </w:pPrDefault>
+  </w:docDefaults>
+  <w:latentStyles w:defLockedState="0" w:defUIPriority="99" w:defSemiHidden="1" w:defUnhideWhenUsed="1" w:defQFormat="0" w:count="267">
+    <w:lsdException w:name="Normal" w:semiHidden="0" w:uiPriority="0" w:unhideWhenUsed="0" w:qFormat="1"/>
+    <w:lsdException w:name="heading 1" w:semiHidden="0" w:uiPriority="9" w:unhideWhenUsed="0" w:qFormat="1"/>
+    <w:lsdException w:name="heading 2" w:uiPriority="9" w:qFormat="1"/>
+    <w:lsdException w:name="heading 3" w:uiPriority="9" w:qFormat="1"/>
+    <w:lsdException w:name="heading 4" w:uiPriority="9" w:qFormat="1"/>
+    <w:lsdException w:name="heading 5" w:uiPriority="9" w:qFormat="1"/>
+    <w:lsdException w:name="heading 6" w:uiPriority="9" w:qFormat="1"/>
+    <w:lsdException w:name="heading 7" w:uiPriority="9" w:qFormat="1"/>
+    <w:lsdException w:name="heading 8" w:uiPriority="9" w:qFormat="1"/>
+    <w:lsdException w:name="heading 9" w:uiPriority="9" w:qFormat="1"/>
+    <w:lsdException w:name="toc 1" w:uiPriority="39"/>
+    <w:lsdException w:name="toc 2" w:uiPriority="39"/>
+    <w:lsdException w:name="toc 3" w:uiPriority="39"/>
+    <w:lsdException w:name="toc 4" w:uiPriority="39"/>
+    <w:lsdException w:name="toc 5" w:uiPriority="39"/>
+    <w:lsdException w:name="toc 6" w:uiPriority="39"/>
+    <w:lsdException w:name="toc 7" w:uiPriority="39"/>
+    <w:lsdException w:name="toc 8" w:uiPriority="39"/>
+    <w:lsdException w:name="toc 9" w:uiPriority="39"/>
+    <w:lsdException w:name="caption" w:uiPriority="35" w:qFormat="1"/>
+    <w:lsdException w:name="Title" w:semiHidden="0" w:uiPriority="10" w:unhideWhenUsed="0" w:qFormat="1"/>
+    <w:lsdException w:name="Default Paragraph Font" w:uiPriority="1"/>
+    <w:lsdException w:name="Subtitle" w:semiHidden="0" w:uiPriority="11" w:unhideWhenUsed="0" w:qFormat="1"/>
+    <w:lsdException w:name="Strong" w:semiHidden="0" w:uiPriority="22" w:unhideWhenUsed="0" w:qFormat="1"/>
+    <w:lsdException w:name="Emphasis" w:semiHidden="0" w:uiPriority="20" w:unhideWhenUsed="0" w:qFormat="1"/>
+    <w:lsdException w:name="Table Grid" w:semiHidden="0" w:uiPriority="59" w:unhideWhenUsed="0"/>
+    <w:lsdException w:name="Placeholder Text" w:unhideWhenUsed="0"/>
+    <w:lsdException w:name="No Spacing" w:semiHidden="0" w:uiPriority="1" w:unhideWhenUsed="0" w:qFormat="1"/>
+    <w:lsdException w:name="Light Shading" w:semiHidden="0" w:uiPriority="60" w:unhideWhenUsed="0"/>
+    <w:lsdException w:name="Light List" w:semiHidden="0" w:uiPriority="61" w:unhideWhenUsed="0"/>
+    <w:lsdException w:name="Light Grid" w:semiHidden="0" w:uiPriority="62" w:unhideWhenUsed="0"/>
+    <w:lsdException w:name="Medium Shading 1" w:semiHidden="0" w:uiPriority="63" w:unhideWhenUsed="0"/>
+    <w:lsdException w:name="Medium Shading 2" w:semiHidden="0" w:uiPriority="64" w:unhideWhenUsed="0"/>
+    <w:lsdException w:name="Medium List 1" w:semiHidden="0" w:uiPriority="65" w:unhideWhenUsed="0"/>
+    <w:lsdException w:name="Medium List 2" w:semiHidden="0" w:uiPriority="66" w:unhideWhenUsed="0"/>
+    <w:lsdException w:name="Medium Grid 1" w:semiHidden="0" w:uiPriority="67" w:unhideWhenUsed="0"/>
+    <w:lsdException w:name="Medium Grid 2" w:semiHidden="0" w:uiPriority="68" w:unhideWhenUsed="0"/>
+    <w:lsdException w:name="Medium Grid 3" w:semiHidden="0" w:uiPriority="69" w:unhideWhenUsed="0"/>
+    <w:lsdException w:name="Dark List" w:semiHidden="0" w:uiPriority="70" w:unhideWhenUsed="0"/>
+    <w:lsdException w:name="Colorful Shading" w:semiHidden="0" w:uiPriority="71" w:unhideWhenUsed="0"/>
+    <w:lsdException w:name="Colorful List" w:semiHidden="0" w:uiPriority="72" w:unhideWhenUsed="0"/>
+    <w:lsdException w:name="Colorful Grid" w:semiHidden="0" w:uiPriority="73" w:unhideWhenUsed="0"/>
+    <w:lsdException w:name="Light Shading Accent 1" w:semiHidden="0" w:uiPriority="60" w:unhideWhenUsed="0"/>
+    <w:lsdException w:name="Light List Accent 1" w:semiHidden="0" w:uiPriority="61" w:unhideWhenUsed="0"/>
+    <w:lsdException w:name="Light Grid Accent 1" w:semiHidden="0" w:uiPriority="62" w:unhideWhenUsed="0"/>
+    <w:lsdException w:name="Medium Shading 1 Accent 1" w:semiHidden="0" w:uiPriority="63" w:unhideWhenUsed="0"/>
+    <w:lsdException w:name="Medium Shading 2 Accent 1" w:semiHidden="0" w:uiPriority="64" w:unhideWhenUsed="0"/>
+    <w:lsdException w:name="Medium List 1 Accent 1" w:semiHidden="0" w:uiPriority="65" w:unhideWhenUsed="0"/>
+    <w:lsdException w:name="Revision" w:unhideWhenUsed="0"/>
+    <w:lsdException w:name="List Paragraph" w:semiHidden="0" w:uiPriority="34" w:unhideWhenUsed="0" w:qFormat="1"/>
+    <w:lsdException w:name="Quote" w:semiHidden="0" w:uiPriority="29" w:unhideWhenUsed="0" w:qFormat="1"/>
+    <w:lsdException w:name="Intense Quote" w:semiHidden="0" w:uiPriority="30" w:unhideWhenUsed="0" w:qFormat="1"/>
+    <w:lsdException w:name="Medium List 2 Accent 1" w:semiHidden="0" w:uiPriority="66" w:unhideWhenUsed="0"/>
+    <w:lsdException w:name="Medium Grid 1 Accent 1" w:semiHidden="0" w:uiPriority="67" w:unhideWhenUsed="0"/>
+    <w:lsdException w:name="Medium Grid 2 Accent 1" w:semiHidden="0" w:uiPriority="68" w:unhideWhenUsed="0"/>
+    <w:lsdException w:name="Medium Grid 3 Accent 1" w:semiHidden="0" w:uiPriority="69" w:unhideWhenUsed="0"/>
+    <w:lsdException w:name="Dark List Accent 1" w:semiHidden="0" w:uiPriority="70" w:unhideWhenUsed="0"/>
+    <w:lsdException w:name="Colorful Shading Accent 1" w:semiHidden="0" w:uiPriority="71" w:unhideWhenUsed="0"/>
+    <w:lsdException w:name="Colorful List Accent 1" w:semiHidden="0" w:uiPriority="72" w:unhideWhenUsed="0"/>
+    <w:lsdException w:name="Colorful Grid Accent 1" w:semiHidden="0" w:uiPriority="73" w:unhideWhenUsed="0"/>
+    <w:lsdException w:name="Light Shading Accent 2" w:semiHidden="0" w:uiPriority="60" w:unhideWhenUsed="0"/>
+    <w:lsdException w:name="Light List Accent 2" w:semiHidden="0" w:uiPriority="61" w:unhideWhenUsed="0"/>
+    <w:lsdException w:name="Light Grid Accent 2" w:semiHidden="0" w:uiPriority="62" w:unhideWhenUsed="0"/>
+    <w:lsdException w:name="Medium Shading 1 Accent 2" w:semiHidden="0" w:uiPriority="63" w:unhideWhenUsed="0"/>
+    <w:lsdException w:name="Medium Shading 2 Accent 2" w:semiHidden="0" w:uiPriority="64" w:unhideWhenUsed="0"/>
+    <w:lsdException w:name="Medium List 1 Accent 2" w:semiHidden="0" w:uiPriority="65" w:unhideWhenUsed="0"/>
+    <w:lsdException w:name="Medium List 2 Accent 2" w:semiHidden="0" w:uiPriority="66" w:unhideWhenUsed="0"/>
+    <w:lsdException w:name="Medium Grid 1 Accent 2" w:semiHidden="0" w:uiPriority="67" w:unhideWhenUsed="0"/>
+    <w:lsdException w:name="Medium Grid 2 Accent 2" w:semiHidden="0" w:uiPriority="68" w:unhideWhenUsed="0"/>
+    <w:lsdException w:name="Medium Grid 3 Accent 2" w:semiHidden="0" w:uiPriority="69" w:unhideWhenUsed="0"/>
+    <w:lsdException w:name="Dark List Accent 2" w:semiHidden="0" w:uiPriority="70" w:unhideWhenUsed="0"/>
+    <w:lsdException w:name="Colorful Shading Accent 2" w:semiHidden="0" w:uiPriority="71" w:unhideWhenUsed="0"/>
+    <w:lsdException w:name="Colorful List Accent 2" w:semiHidden="0" w:uiPriority="72" w:unhideWhenUsed="0"/>
+    <w:lsdException w:name="Colorful Grid Accent 2" w:semiHidden="0" w:uiPriority="73" w:unhideWhenUsed="0"/>
+    <w:lsdException w:name="Light Shading Accent 3" w:semiHidden="0" w:uiPriority="60" w:unhideWhenUsed="0"/>
+    <w:lsdException w:name="Light List Accent 3" w:semiHidden="0" w:uiPriority="61" w:unhideWhenUsed="0"/>
+    <w:lsdException w:name="Light Grid Accent 3" w:semiHidden="0" w:uiPriority="62" w:unhideWhenUsed="0"/>
+    <w:lsdException w:name="Medium Shading 1 Accent 3" w:semiHidden="0" w:uiPriority="63" w:unhideWhenUsed="0"/>
+    <w:lsdException w:name="Medium Shading 2 Accent 3" w:semiHidden="0" w:uiPriority="64" w:unhideWhenUsed="0"/>
+    <w:lsdException w:name="Medium List 1 Accent 3" w:semiHidden="0" w:uiPriority="65" w:unhideWhenUsed="0"/>
+    <w:lsdException w:name="Medium List 2 Accent 3" w:semiHidden="0" w:uiPriority="66" w:unhideWhenUsed="0"/>
+    <w:lsdException w:name="Medium Grid 1 Accent 3" w:semiHidden="0" w:uiPriority="67" w:unhideWhenUsed="0"/>
+    <w:lsdException w:name="Medium Grid 2 Accent 3" w:semiHidden="0" w:uiPriority="68" w:unhideWhenUsed="0"/>
+    <w:lsdException w:name="Medium Grid 3 Accent 3" w:semiHidden="0" w:uiPriority="69" w:unhideWhenUsed="0"/>
+    <w:lsdException w:name="Dark List Accent 3" w:semiHidden="0" w:uiPriority="70" w:unhideWhenUsed="0"/>
+    <w:lsdException w:name="Colorful Shading Accent 3" w:semiHidden="0" w:uiPriority="71" w:unhideWhenUsed="0"/>
+    <w:lsdException w:name="Colorful List Accent 3" w:semiHidden="0" w:uiPriority="72" w:unhideWhenUsed="0"/>
+    <w:lsdException w:name="Colorful Grid Accent 3" w:semiHidden="0" w:uiPriority="73" w:unhideWhenUsed="0"/>
+    <w:lsdException w:name="Light Shading Accent 4" w:semiHidden="0" w:uiPriority="60" w:unhideWhenUsed="0"/>
+    <w:lsdException w:name="Light List Accent 4" w:semiHidden="0" w:uiPriority="61" w:unhideWhenUsed="0"/>
+    <w:lsdException w:name="Light Grid Accent 4" w:semiHidden="0" w:uiPriority="62" w:unhideWhenUsed="0"/>
+    <w:lsdException w:name="Medium Shading 1 Accent 4" w:semiHidden="0" w:uiPriority="63" w:unhideWhenUsed="0"/>
+    <w:lsdException w:name="Medium Shading 2 Accent 4" w:semiHidden="0" w:uiPriority="64" w:unhideWhenUsed="0"/>
+    <w:lsdException w:name="Medium List 1 Accent 4" w:semiHidden="0" w:uiPriority="65" w:unhideWhenUsed="0"/>
+    <w:lsdException w:name="Medium List 2 Accent 4" w:semiHidden="0" w:uiPriority="66" w:unhideWhenUsed="0"/>
+    <w:lsdException w:name="Medium Grid 1 Accent 4" w:semiHidden="0" w:uiPriority="67" w:unhideWhenUsed="0"/>
+    <w:lsdException w:name="Medium Grid 2 Accent 4" w:semiHidden="0" w:uiPriority="68" w:unhideWhenUsed="0"/>
+    <w:lsdException w:name="Medium Grid 3 Accent 4" w:semiHidden="0" w:uiPriority="69" w:unhideWhenUsed="0"/>
+    <w:lsdException w:name="Dark List Accent 4" w:semiHidden="0" w:uiPriority="70" w:unhideWhenUsed="0"/>
+    <w:lsdException w:name="Colorful Shading Accent 4" w:semiHidden="0" w:uiPriority="71" w:unhideWhenUsed="0"/>
+    <w:lsdException w:name="Colorful List Accent 4" w:semiHidden="0" w:uiPriority="72" w:unhideWhenUsed="0"/>
+    <w:lsdException w:name="Colorful Grid Accent 4" w:semiHidden="0" w:uiPriority="73" w:unhideWhenUsed="0"/>
+    <w:lsdException w:name="Light Shading Accent 5" w:semiHidden="0" w:uiPriority="60" w:unhideWhenUsed="0"/>
+    <w:lsdException w:name="Light List Accent 5" w:semiHidden="0" w:uiPriority="61" w:unhideWhenUsed="0"/>
+    <w:lsdException w:name="Light Grid Accent 5" w:semiHidden="0" w:uiPriority="62" w:unhideWhenUsed="0"/>
+    <w:lsdException w:name="Medium Shading 1 Accent 5" w:semiHidden="0" w:uiPriority="63" w:unhideWhenUsed="0"/>
+    <w:lsdException w:name="Medium Shading 2 Accent 5" w:semiHidden="0" w:uiPriority="64" w:unhideWhenUsed="0"/>
+    <w:lsdException w:name="Medium List 1 Accent 5" w:semiHidden="0" w:uiPriority="65" w:unhideWhenUsed="0"/>
+    <w:lsdException w:name="Medium List 2 Accent 5" w:semiHidden="0" w:uiPriority="66" w:unhideWhenUsed="0"/>
+    <w:lsdException w:name="Medium Grid 1 Accent 5" w:semiHidden="0" w:uiPriority="67" w:unhideWhenUsed="0"/>
+    <w:lsdException w:name="Medium Grid 2 Accent 5" w:semiHidden="0" w:uiPriority="68" w:unhideWhenUsed="0"/>
+    <w:lsdException w:name="Medium Grid 3 Accent 5" w:semiHidden="0" w:uiPriority="69" w:unhideWhenUsed="0"/>
+    <w:lsdException w:name="Dark List Accent 5" w:semiHidden="0" w:uiPriority="70" w:unhideWhenUsed="0"/>
+    <w:lsdException w:name="Colorful Shading Accent 5" w:semiHidden="0" w:uiPriority="71" w:unhideWhenUsed="0"/>
+    <w:lsdException w:name="Colorful List Accent 5" w:semiHidden="0" w:uiPriority="72" w:unhideWhenUsed="0"/>
+    <w:lsdException w:name="Colorful Grid Accent 5" w:semiHidden="0" w:uiPriority="73" w:unhideWhenUsed="0"/>
+    <w:lsdException w:name="Light Shading Accent 6" w:semiHidden="0" w:uiPriority="60" w:unhideWhenUsed="0"/>
+    <w:lsdException w:name="Light List Accent 6" w:semiHidden="0" w:uiPriority="61" w:unhideWhenUsed="0"/>
+    <w:lsdException w:name="Light Grid Accent 6" w:semiHidden="0" w:uiPriority="62" w:unhideWhenUsed="0"/>
+    <w:lsdException w:name="Medium Shading 1 Accent 6" w:semiHidden="0" w:uiPriority="63" w:unhideWhenUsed="0"/>
+    <w:lsdException w:name="Medium Shading 2 Accent 6" w:semiHidden="0" w:uiPriority="64" w:unhideWhenUsed="0"/>
+    <w:lsdException w:name="Medium List 1 Accent 6" w:semiHidden="0" w:uiPriority="65" w:unhideWhenUsed="0"/>
+    <w:lsdException w:name="Medium List 2 Accent 6" w:semiHidden="0" w:uiPriority="66" w:unhideWhenUsed="0"/>
+    <w:lsdException w:name="Medium Grid 1 Accent 6" w:semiHidden="0" w:uiPriority="67" w:unhideWhenUsed="0"/>
+    <w:lsdException w:name="Medium Grid 2 Accent 6" w:semiHidden="0" w:uiPriority="68" w:unhideWhenUsed="0"/>
+    <w:lsdException w:name="Medium Grid 3 Accent 6" w:semiHidden="0" w:uiPriority="69" w:unhideWhenUsed="0"/>
+    <w:lsdException w:name="Dark List Accent 6" w:semiHidden="0" w:uiPriority="70" w:unhideWhenUsed="0"/>
+    <w:lsdException w:name="Colorful Shading Accent 6" w:semiHidden="0" w:uiPriority="71" w:unhideWhenUsed="0"/>
+    <w:lsdException w:name="Colorful List Accent 6" w:semiHidden="0" w:uiPriority="72" w:unhideWhenUsed="0"/>
+    <w:lsdException w:name="Colorful Grid Accent 6" w:semiHidden="0" w:uiPriority="73" w:unhideWhenUsed="0"/>
+    <w:lsdException w:name="Subtle Emphasis" w:semiHidden="0" w:uiPriority="19" w:unhideWhenUsed="0" w:qFormat="1"/>
+    <w:lsdException w:name="Intense Emphasis" w:semiHidden="0" w:uiPriority="21" w:unhideWhenUsed="0" w:qFormat="1"/>
+    <w:lsdException w:name="Subtle Reference" w:semiHidden="0" w:uiPriority="31" w:unhideWhenUsed="0" w:qFormat="1"/>
+    <w:lsdException w:name="Intense Reference" w:semiHidden="0" w:uiPriority="32" w:unhideWhenUsed="0" w:qFormat="1"/>
+    <w:lsdException w:name="Book Title" w:semiHidden="0" w:uiPriority="33" w:unhideWhenUsed="0" w:qFormat="1"/>
+    <w:lsdException w:name="Bibliography" w:uiPriority="37"/>
+    <w:lsdException w:name="TOC Heading" w:uiPriority="39" w:qFormat="1"/>
+  </w:latentStyles>
+  <w:style w:type="paragraph" w:default="1" w:styleId="Normal">
+    <w:name w:val="Normal"/>
+    <w:qFormat/>
+  </w:style>
+  <w:style w:type="character" w:default="1" w:styleId="DefaultParagraphFont">
+    <w:name w:val="Default Paragraph Font"/>
+    <w:uiPriority w:val="1"/>
+    <w:semiHidden/>
+    <w:unhideWhenUsed/>
+  </w:style>
+  <w:style w:type="table" w:default="1" w:styleId="TableNormal">
+    <w:name w:val="Normal Table"/>
+    <w:uiPriority w:val="99"/>
+    <w:semiHidden/>
+    <w:unhideWhenUsed/>
+    <w:tblPr>
+      <w:tblInd w:w="0" w:type="dxa"/>
+      <w:tblCellMar>
+        <w:top w:w="0" w:type="dxa"/>
+        <w:left w:w="108" w:type="dxa"/>
+        <w:bottom w:w="0" w:type="dxa"/>
+        <w:right w:w="108" w:type="dxa"/>
+      </w:tblCellMar>
+    </w:tblPr>
+  </w:style>
+  <w:style w:type="numbering" w:default="1" w:styleId="NoList">
+    <w:name w:val="No List"/>
+    <w:uiPriority w:val="99"/>
+    <w:semiHidden/>
+    <w:unhideWhenUsed/>
   </w:style>
 </w:styles>
 </file>

</xml_diff>